<commit_message>
working on qa pre-check
</commit_message>
<xml_diff>
--- a/samples/demo-messy-menu.docx
+++ b/samples/demo-messy-menu.docx
@@ -1491,128 +1491,87 @@
           <w:color w:val="595959" w:themeColor="text1" w:themeTint="A6"/>
         </w:rPr>
       </w:pPr>
-      <w:proofErr w:type="spellStart"/>
       <w:r>
         <w:rPr>
           <w:rFonts w:cstheme="minorHAnsi"/>
           <w:color w:val="595959" w:themeColor="text1" w:themeTint="A6"/>
         </w:rPr>
-        <w:t>Guacamol</w:t>
+        <w:t>Guacamol - Fresh avacado-lime-cilantro - $12</w:t>
       </w:r>
-      <w:proofErr w:type="spellEnd"/>
+    </w:p>
+    <w:p>
+      <w:pPr>
+        <w:jc w:val="center"/>
+        <w:rPr>
+          <w:rFonts w:cstheme="minorHAnsi"/>
+          <w:color w:val="595959" w:themeColor="text1" w:themeTint="A6"/>
+        </w:rPr>
+      </w:pPr>
+    </w:p>
+    <w:p>
+      <w:pPr>
+        <w:jc w:val="center"/>
+        <w:rPr>
+          <w:rFonts w:cstheme="minorHAnsi"/>
+          <w:color w:val="595959" w:themeColor="text1" w:themeTint="A6"/>
+        </w:rPr>
+      </w:pPr>
       <w:r>
         <w:rPr>
           <w:rFonts w:cstheme="minorHAnsi"/>
           <w:color w:val="595959" w:themeColor="text1" w:themeTint="A6"/>
         </w:rPr>
-        <w:t xml:space="preserve"> - Fresh </w:t>
+        <w:t>Queso Fundido - Melted cheese-chorizo-jalapeno - $14</w:t>
       </w:r>
-      <w:proofErr w:type="spellStart"/>
+    </w:p>
+    <w:p>
+      <w:pPr>
+        <w:jc w:val="center"/>
+        <w:rPr>
+          <w:rFonts w:cstheme="minorHAnsi"/>
+          <w:color w:val="595959" w:themeColor="text1" w:themeTint="A6"/>
+        </w:rPr>
+      </w:pPr>
+    </w:p>
+    <w:p>
+      <w:pPr>
+        <w:jc w:val="center"/>
+        <w:rPr>
+          <w:rFonts w:cstheme="minorHAnsi"/>
+          <w:color w:val="595959" w:themeColor="text1" w:themeTint="A6"/>
+        </w:rPr>
+      </w:pPr>
       <w:r>
         <w:rPr>
           <w:rFonts w:cstheme="minorHAnsi"/>
           <w:color w:val="595959" w:themeColor="text1" w:themeTint="A6"/>
         </w:rPr>
-        <w:t>avacado</w:t>
+        <w:t>Tacs al Pastor - Pork-pineapple-onion-cilntro - $16</w:t>
       </w:r>
-      <w:proofErr w:type="spellEnd"/>
+    </w:p>
+    <w:p>
+      <w:pPr>
+        <w:jc w:val="center"/>
+        <w:rPr>
+          <w:rFonts w:cstheme="minorHAnsi"/>
+          <w:color w:val="595959" w:themeColor="text1" w:themeTint="A6"/>
+        </w:rPr>
+      </w:pPr>
+    </w:p>
+    <w:p>
+      <w:pPr>
+        <w:jc w:val="center"/>
+        <w:rPr>
+          <w:rFonts w:cstheme="minorHAnsi"/>
+          <w:color w:val="595959" w:themeColor="text1" w:themeTint="A6"/>
+        </w:rPr>
+      </w:pPr>
       <w:r>
         <w:rPr>
           <w:rFonts w:cstheme="minorHAnsi"/>
           <w:color w:val="595959" w:themeColor="text1" w:themeTint="A6"/>
         </w:rPr>
-        <w:t>-lime-cilantro - $12</w:t>
-      </w:r>
-    </w:p>
-    <w:p>
-      <w:pPr>
-        <w:jc w:val="center"/>
-        <w:rPr>
-          <w:rFonts w:cstheme="minorHAnsi"/>
-          <w:color w:val="595959" w:themeColor="text1" w:themeTint="A6"/>
-        </w:rPr>
-      </w:pPr>
-    </w:p>
-    <w:p>
-      <w:pPr>
-        <w:jc w:val="center"/>
-        <w:rPr>
-          <w:rFonts w:cstheme="minorHAnsi"/>
-          <w:color w:val="595959" w:themeColor="text1" w:themeTint="A6"/>
-        </w:rPr>
-      </w:pPr>
-      <w:r>
-        <w:rPr>
-          <w:rFonts w:cstheme="minorHAnsi"/>
-          <w:color w:val="595959" w:themeColor="text1" w:themeTint="A6"/>
-        </w:rPr>
-        <w:t xml:space="preserve">Queso </w:t>
-      </w:r>
-      <w:proofErr w:type="spellStart"/>
-      <w:r>
-        <w:rPr>
-          <w:rFonts w:cstheme="minorHAnsi"/>
-          <w:color w:val="595959" w:themeColor="text1" w:themeTint="A6"/>
-        </w:rPr>
-        <w:t>Fundido</w:t>
-      </w:r>
-      <w:proofErr w:type="spellEnd"/>
-      <w:r>
-        <w:rPr>
-          <w:rFonts w:cstheme="minorHAnsi"/>
-          <w:color w:val="595959" w:themeColor="text1" w:themeTint="A6"/>
-        </w:rPr>
-        <w:t xml:space="preserve"> - Melted cheese-chorizo-jalapeno - $14</w:t>
-      </w:r>
-    </w:p>
-    <w:p>
-      <w:pPr>
-        <w:jc w:val="center"/>
-        <w:rPr>
-          <w:rFonts w:cstheme="minorHAnsi"/>
-          <w:color w:val="595959" w:themeColor="text1" w:themeTint="A6"/>
-        </w:rPr>
-      </w:pPr>
-    </w:p>
-    <w:p>
-      <w:pPr>
-        <w:jc w:val="center"/>
-        <w:rPr>
-          <w:rFonts w:cstheme="minorHAnsi"/>
-          <w:color w:val="595959" w:themeColor="text1" w:themeTint="A6"/>
-        </w:rPr>
-      </w:pPr>
-      <w:r>
-        <w:rPr>
-          <w:rFonts w:cstheme="minorHAnsi"/>
-          <w:color w:val="595959" w:themeColor="text1" w:themeTint="A6"/>
-        </w:rPr>
-        <w:t>Tacos al Pastor - Pork-pineapple-onion-cilantro - $16</w:t>
-      </w:r>
-    </w:p>
-    <w:p>
-      <w:pPr>
-        <w:jc w:val="center"/>
-        <w:rPr>
-          <w:rFonts w:cstheme="minorHAnsi"/>
-          <w:color w:val="595959" w:themeColor="text1" w:themeTint="A6"/>
-        </w:rPr>
-      </w:pPr>
-    </w:p>
-    <w:p>
-      <w:pPr>
-        <w:jc w:val="center"/>
-        <w:rPr>
-          <w:rFonts w:cstheme="minorHAnsi"/>
-          <w:color w:val="595959" w:themeColor="text1" w:themeTint="A6"/>
-        </w:rPr>
-      </w:pPr>
-      <w:r>
-        <w:rPr>
-          <w:rFonts w:cstheme="minorHAnsi"/>
-          <w:color w:val="595959" w:themeColor="text1" w:themeTint="A6"/>
-        </w:rPr>
-        <w:t>ENTREES</w:t>
+        <w:t>ENTES</w:t>
       </w:r>
     </w:p>
     <w:p>
@@ -1662,7 +1621,7 @@
           <w:rFonts w:cstheme="minorHAnsi"/>
           <w:color w:val="595959" w:themeColor="text1" w:themeTint="A6"/>
         </w:rPr>
-        <w:t>Carne Asada - Grilled steak / rice-beans-tortillas | $28</w:t>
+        <w:t>Carn Asaa - Grilled steak / rice-beans-tortillas | $28</w:t>
       </w:r>
     </w:p>
     <w:p>
@@ -1687,7 +1646,21 @@
           <w:rFonts w:cstheme="minorHAnsi"/>
           <w:color w:val="595959" w:themeColor="text1" w:themeTint="A6"/>
         </w:rPr>
-        <w:t>Chile Relleno - Poblano pepper, queso fresco, rice, beans - 24</w:t>
+        <w:t>Chile Relleno - Poblano pepper, queso fresco, rice, ba</w:t>
+      </w:r>
+      <w:r>
+        <w:rPr>
+          <w:rFonts w:cstheme="minorHAnsi"/>
+          <w:color w:val="595959" w:themeColor="text1" w:themeTint="A6"/>
+        </w:rPr>
+        <w:t>/</w:t>
+      </w:r>
+      <w:r>
+        <w:rPr>
+          <w:rFonts w:cstheme="minorHAnsi"/>
+          <w:color w:val="595959" w:themeColor="text1" w:themeTint="A6"/>
+        </w:rPr>
+        <w:t>ns - 24</w:t>
       </w:r>
     </w:p>
     <w:p>
@@ -1737,7 +1710,7 @@
           <w:rFonts w:cstheme="minorHAnsi"/>
           <w:color w:val="595959" w:themeColor="text1" w:themeTint="A6"/>
         </w:rPr>
-        <w:t>DESSERTS</w:t>
+        <w:t>DESRTS</w:t>
       </w:r>
     </w:p>
     <w:p>
@@ -1762,23 +1735,7 @@
           <w:rFonts w:cstheme="minorHAnsi"/>
           <w:color w:val="595959" w:themeColor="text1" w:themeTint="A6"/>
         </w:rPr>
-        <w:t xml:space="preserve">Flan - Traditional creme </w:t>
-      </w:r>
-      <w:proofErr w:type="spellStart"/>
-      <w:r>
-        <w:rPr>
-          <w:rFonts w:cstheme="minorHAnsi"/>
-          <w:color w:val="595959" w:themeColor="text1" w:themeTint="A6"/>
-        </w:rPr>
-        <w:t>brulee</w:t>
-      </w:r>
-      <w:proofErr w:type="spellEnd"/>
-      <w:r>
-        <w:rPr>
-          <w:rFonts w:cstheme="minorHAnsi"/>
-          <w:color w:val="595959" w:themeColor="text1" w:themeTint="A6"/>
-        </w:rPr>
-        <w:t xml:space="preserve"> style - $8</w:t>
+        <w:t>Flan - Traditional creme brulee style - $8</w:t>
       </w:r>
     </w:p>
     <w:p>
@@ -3904,6 +3861,26 @@
 </file>
 
 <file path=customXml/item1.xml><?xml version="1.0" encoding="utf-8"?>
+<?mso-contentType ?>
+<FormTemplates xmlns="http://schemas.microsoft.com/sharepoint/v3/contenttype/forms">
+  <Display>DocumentLibraryForm</Display>
+  <Edit>DocumentLibraryForm</Edit>
+  <New>DocumentLibraryForm</New>
+</FormTemplates>
+</file>
+
+<file path=customXml/item2.xml><?xml version="1.0" encoding="utf-8"?>
+<p:properties xmlns:p="http://schemas.microsoft.com/office/2006/metadata/properties" xmlns:xsi="http://www.w3.org/2001/XMLSchema-instance" xmlns:pc="http://schemas.microsoft.com/office/infopath/2007/PartnerControls">
+  <documentManagement>
+    <TaxCatchAll xmlns="cc3624c3-e85e-4454-8917-45ec6ccc03da" xsi:nil="true"/>
+    <lcf76f155ced4ddcb4097134ff3c332f xmlns="de9b15c5-a7b7-4b3a-9d52-0c9511006251">
+      <Terms xmlns="http://schemas.microsoft.com/office/infopath/2007/PartnerControls"/>
+    </lcf76f155ced4ddcb4097134ff3c332f>
+  </documentManagement>
+</p:properties>
+</file>
+
+<file path=customXml/item3.xml><?xml version="1.0" encoding="utf-8"?>
 <ct:contentTypeSchema xmlns:ct="http://schemas.microsoft.com/office/2006/metadata/contentType" xmlns:ma="http://schemas.microsoft.com/office/2006/metadata/properties/metaAttributes" ct:_="" ma:_="" ma:contentTypeName="Document" ma:contentTypeID="0x010100A5786DD08C0D84479FA38A849B6CEAEE" ma:contentTypeVersion="13" ma:contentTypeDescription="Create a new document." ma:contentTypeScope="" ma:versionID="688e0c0cf885b4adc8c707d2cc5f7c75">
   <xsd:schema xmlns:xsd="http://www.w3.org/2001/XMLSchema" xmlns:xs="http://www.w3.org/2001/XMLSchema" xmlns:p="http://schemas.microsoft.com/office/2006/metadata/properties" xmlns:ns2="de9b15c5-a7b7-4b3a-9d52-0c9511006251" xmlns:ns3="cc3624c3-e85e-4454-8917-45ec6ccc03da" targetNamespace="http://schemas.microsoft.com/office/2006/metadata/properties" ma:root="true" ma:fieldsID="a408636081f4130776d3669faf847897" ns2:_="" ns3:_="">
     <xsd:import namespace="de9b15c5-a7b7-4b3a-9d52-0c9511006251"/>
@@ -4110,27 +4087,26 @@
 </ct:contentTypeSchema>
 </file>
 
-<file path=customXml/item2.xml><?xml version="1.0" encoding="utf-8"?>
-<?mso-contentType ?>
-<FormTemplates xmlns="http://schemas.microsoft.com/sharepoint/v3/contenttype/forms">
-  <Display>DocumentLibraryForm</Display>
-  <Edit>DocumentLibraryForm</Edit>
-  <New>DocumentLibraryForm</New>
-</FormTemplates>
+<file path=customXml/itemProps1.xml><?xml version="1.0" encoding="utf-8"?>
+<ds:datastoreItem xmlns:ds="http://schemas.openxmlformats.org/officeDocument/2006/customXml" ds:itemID="{30CF9ACA-2E92-41BB-A3A8-2ACCC2765540}">
+  <ds:schemaRefs>
+    <ds:schemaRef ds:uri="http://schemas.microsoft.com/sharepoint/v3/contenttype/forms"/>
+  </ds:schemaRefs>
+</ds:datastoreItem>
 </file>
 
-<file path=customXml/item3.xml><?xml version="1.0" encoding="utf-8"?>
-<p:properties xmlns:p="http://schemas.microsoft.com/office/2006/metadata/properties" xmlns:xsi="http://www.w3.org/2001/XMLSchema-instance" xmlns:pc="http://schemas.microsoft.com/office/infopath/2007/PartnerControls">
-  <documentManagement>
-    <TaxCatchAll xmlns="cc3624c3-e85e-4454-8917-45ec6ccc03da" xsi:nil="true"/>
-    <lcf76f155ced4ddcb4097134ff3c332f xmlns="de9b15c5-a7b7-4b3a-9d52-0c9511006251">
-      <Terms xmlns="http://schemas.microsoft.com/office/infopath/2007/PartnerControls"/>
-    </lcf76f155ced4ddcb4097134ff3c332f>
-  </documentManagement>
-</p:properties>
+<file path=customXml/itemProps2.xml><?xml version="1.0" encoding="utf-8"?>
+<ds:datastoreItem xmlns:ds="http://schemas.openxmlformats.org/officeDocument/2006/customXml" ds:itemID="{C895A2DC-D39E-4BB2-BD84-F19FCDA17A2E}">
+  <ds:schemaRefs>
+    <ds:schemaRef ds:uri="http://schemas.microsoft.com/office/2006/metadata/properties"/>
+    <ds:schemaRef ds:uri="http://schemas.microsoft.com/office/infopath/2007/PartnerControls"/>
+    <ds:schemaRef ds:uri="cc3624c3-e85e-4454-8917-45ec6ccc03da"/>
+    <ds:schemaRef ds:uri="de9b15c5-a7b7-4b3a-9d52-0c9511006251"/>
+  </ds:schemaRefs>
+</ds:datastoreItem>
 </file>
 
-<file path=customXml/itemProps1.xml><?xml version="1.0" encoding="utf-8"?>
+<file path=customXml/itemProps3.xml><?xml version="1.0" encoding="utf-8"?>
 <ds:datastoreItem xmlns:ds="http://schemas.openxmlformats.org/officeDocument/2006/customXml" ds:itemID="{573BD6D0-E8DC-4AF9-804D-6CE17DC967F5}">
   <ds:schemaRefs>
     <ds:schemaRef ds:uri="http://schemas.microsoft.com/office/2006/metadata/contentType"/>
@@ -4147,23 +4123,4 @@
     <ds:schemaRef ds:uri="http://schemas.microsoft.com/internal/obd"/>
   </ds:schemaRefs>
 </ds:datastoreItem>
-</file>
-
-<file path=customXml/itemProps2.xml><?xml version="1.0" encoding="utf-8"?>
-<ds:datastoreItem xmlns:ds="http://schemas.openxmlformats.org/officeDocument/2006/customXml" ds:itemID="{30CF9ACA-2E92-41BB-A3A8-2ACCC2765540}">
-  <ds:schemaRefs>
-    <ds:schemaRef ds:uri="http://schemas.microsoft.com/sharepoint/v3/contenttype/forms"/>
-  </ds:schemaRefs>
-</ds:datastoreItem>
-</file>
-
-<file path=customXml/itemProps3.xml><?xml version="1.0" encoding="utf-8"?>
-<ds:datastoreItem xmlns:ds="http://schemas.openxmlformats.org/officeDocument/2006/customXml" ds:itemID="{C895A2DC-D39E-4BB2-BD84-F19FCDA17A2E}">
-  <ds:schemaRefs>
-    <ds:schemaRef ds:uri="http://schemas.microsoft.com/office/2006/metadata/properties"/>
-    <ds:schemaRef ds:uri="http://schemas.microsoft.com/office/infopath/2007/PartnerControls"/>
-    <ds:schemaRef ds:uri="cc3624c3-e85e-4454-8917-45ec6ccc03da"/>
-    <ds:schemaRef ds:uri="de9b15c5-a7b7-4b3a-9d52-0c9511006251"/>
-  </ds:schemaRefs>
-</ds:datastoreItem>
 </file>
</xml_diff>